<commit_message>
add 100 of 100 solution to The Lift
</commit_message>
<xml_diff>
--- a/MidExam/01_Retake/TheLift.docx
+++ b/MidExam/01_Retake/TheLift.docx
@@ -1,6 +1,6 @@
 
 <file path=word/document.xml><?xml version="1.0" encoding="utf-8"?>
-<w:document xmlns:wpc="http://schemas.microsoft.com/office/word/2010/wordprocessingCanvas" xmlns:cx="http://schemas.microsoft.com/office/drawing/2014/chartex" xmlns:cx1="http://schemas.microsoft.com/office/drawing/2015/9/8/chartex" xmlns:cx2="http://schemas.microsoft.com/office/drawing/2015/10/21/chartex" xmlns:cx3="http://schemas.microsoft.com/office/drawing/2016/5/9/chartex" xmlns:cx4="http://schemas.microsoft.com/office/drawing/2016/5/10/chartex" xmlns:cx5="http://schemas.microsoft.com/office/drawing/2016/5/11/chartex" xmlns:cx6="http://schemas.microsoft.com/office/drawing/2016/5/12/chartex" xmlns:cx7="http://schemas.microsoft.com/office/drawing/2016/5/13/chartex" xmlns:cx8="http://schemas.microsoft.com/office/drawing/2016/5/14/chartex" xmlns:mc="http://schemas.openxmlformats.org/markup-compatibility/2006" xmlns:aink="http://schemas.microsoft.com/office/drawing/2016/ink" xmlns:am3d="http://schemas.microsoft.com/office/drawing/2017/model3d" xmlns:o="urn:schemas-microsoft-com:office:office" xmlns:r="http://schemas.openxmlformats.org/officeDocument/2006/relationships" xmlns:m="http://schemas.openxmlformats.org/officeDocument/2006/math" xmlns:v="urn:schemas-microsoft-com:vml" xmlns:wp14="http://schemas.microsoft.com/office/word/2010/wordprocessingDrawing" xmlns:wp="http://schemas.openxmlformats.org/drawingml/2006/wordprocessingDrawing" xmlns:w10="urn:schemas-microsoft-com:office:word" xmlns:w="http://schemas.openxmlformats.org/wordprocessingml/2006/main" xmlns:w14="http://schemas.microsoft.com/office/word/2010/wordml" xmlns:w15="http://schemas.microsoft.com/office/word/2012/wordml" xmlns:w16cex="http://schemas.microsoft.com/office/word/2018/wordml/cex" xmlns:w16cid="http://schemas.microsoft.com/office/word/2016/wordml/cid" xmlns:w16="http://schemas.microsoft.com/office/word/2018/wordml" xmlns:w16sdtdh="http://schemas.microsoft.com/office/word/2020/wordml/sdtdatahash" xmlns:w16se="http://schemas.microsoft.com/office/word/2015/wordml/symex" xmlns:wpg="http://schemas.microsoft.com/office/word/2010/wordprocessingGroup" xmlns:wpi="http://schemas.microsoft.com/office/word/2010/wordprocessingInk" xmlns:wne="http://schemas.microsoft.com/office/word/2006/wordml" xmlns:wps="http://schemas.microsoft.com/office/word/2010/wordprocessingShape" mc:Ignorable="w14 w15 w16se w16cid w16 w16cex w16sdtdh wp14">
+<w:document xmlns:wpc="http://schemas.microsoft.com/office/word/2010/wordprocessingCanvas" xmlns:cx="http://schemas.microsoft.com/office/drawing/2014/chartex" xmlns:cx1="http://schemas.microsoft.com/office/drawing/2015/9/8/chartex" xmlns:cx2="http://schemas.microsoft.com/office/drawing/2015/10/21/chartex" xmlns:cx3="http://schemas.microsoft.com/office/drawing/2016/5/9/chartex" xmlns:cx4="http://schemas.microsoft.com/office/drawing/2016/5/10/chartex" xmlns:cx5="http://schemas.microsoft.com/office/drawing/2016/5/11/chartex" xmlns:cx6="http://schemas.microsoft.com/office/drawing/2016/5/12/chartex" xmlns:cx7="http://schemas.microsoft.com/office/drawing/2016/5/13/chartex" xmlns:cx8="http://schemas.microsoft.com/office/drawing/2016/5/14/chartex" xmlns:mc="http://schemas.openxmlformats.org/markup-compatibility/2006" xmlns:aink="http://schemas.microsoft.com/office/drawing/2016/ink" xmlns:am3d="http://schemas.microsoft.com/office/drawing/2017/model3d" xmlns:o="urn:schemas-microsoft-com:office:office" xmlns:oel="http://schemas.microsoft.com/office/2019/extlst" xmlns:r="http://schemas.openxmlformats.org/officeDocument/2006/relationships" xmlns:m="http://schemas.openxmlformats.org/officeDocument/2006/math" xmlns:v="urn:schemas-microsoft-com:vml" xmlns:wp14="http://schemas.microsoft.com/office/word/2010/wordprocessingDrawing" xmlns:wp="http://schemas.openxmlformats.org/drawingml/2006/wordprocessingDrawing" xmlns:w10="urn:schemas-microsoft-com:office:word" xmlns:w="http://schemas.openxmlformats.org/wordprocessingml/2006/main" xmlns:w14="http://schemas.microsoft.com/office/word/2010/wordml" xmlns:w15="http://schemas.microsoft.com/office/word/2012/wordml" xmlns:w16cex="http://schemas.microsoft.com/office/word/2018/wordml/cex" xmlns:w16cid="http://schemas.microsoft.com/office/word/2016/wordml/cid" xmlns:w16="http://schemas.microsoft.com/office/word/2018/wordml" xmlns:w16sdtdh="http://schemas.microsoft.com/office/word/2020/wordml/sdtdatahash" xmlns:w16se="http://schemas.microsoft.com/office/word/2015/wordml/symex" xmlns:wpg="http://schemas.microsoft.com/office/word/2010/wordprocessingGroup" xmlns:wpi="http://schemas.microsoft.com/office/word/2010/wordprocessingInk" xmlns:wne="http://schemas.microsoft.com/office/word/2006/wordml" xmlns:wps="http://schemas.microsoft.com/office/word/2010/wordprocessingShape" mc:Ignorable="w14 w15 w16se w16cid w16 w16cex w16sdtdh wp14">
   <w:body>
     <w:p>
       <w:pPr>
@@ -241,7 +241,21 @@
         <w:rPr>
           <w:lang w:val="bg-BG"/>
         </w:rPr>
-        <w:t xml:space="preserve"> SoftUni </w:t>
+        <w:t xml:space="preserve"> </w:t>
+      </w:r>
+      <w:proofErr w:type="spellStart"/>
+      <w:r>
+        <w:rPr>
+          <w:lang w:val="bg-BG"/>
+        </w:rPr>
+        <w:t>SoftUni</w:t>
+      </w:r>
+      <w:proofErr w:type="spellEnd"/>
+      <w:r>
+        <w:rPr>
+          <w:lang w:val="bg-BG"/>
+        </w:rPr>
+        <w:t xml:space="preserve"> </w:t>
       </w:r>
       <w:proofErr w:type="spellStart"/>
       <w:r>
@@ -277,21 +291,7 @@
             <w:rStyle w:val="InternetLink"/>
             <w:lang w:val="bg-BG"/>
           </w:rPr>
-          <w:t>https://judge.softuni.org/Contests/Practice/Ind</w:t>
-        </w:r>
-        <w:r>
-          <w:rPr>
-            <w:rStyle w:val="InternetLink"/>
-            <w:lang w:val="bg-BG"/>
-          </w:rPr>
-          <w:t>e</w:t>
-        </w:r>
-        <w:r>
-          <w:rPr>
-            <w:rStyle w:val="InternetLink"/>
-            <w:lang w:val="bg-BG"/>
-          </w:rPr>
-          <w:t>x/2517#1</w:t>
+          <w:t>https://judge.softuni.org/Contests/Practice/Index/2517#1</w:t>
         </w:r>
       </w:hyperlink>
       <w:r>
@@ -1672,7 +1672,23 @@
                 <w:bCs/>
                 <w:noProof/>
               </w:rPr>
-              <w:t>The lift has empty spaces!</w:t>
+              <w:t xml:space="preserve">The lift has empty </w:t>
+            </w:r>
+            <w:r>
+              <w:rPr>
+                <w:rFonts w:ascii="Consolas" w:hAnsi="Consolas"/>
+                <w:bCs/>
+                <w:noProof/>
+              </w:rPr>
+              <w:t>spots</w:t>
+            </w:r>
+            <w:r>
+              <w:rPr>
+                <w:rFonts w:ascii="Consolas" w:hAnsi="Consolas"/>
+                <w:bCs/>
+                <w:noProof/>
+              </w:rPr>
+              <w:t>!</w:t>
             </w:r>
           </w:p>
           <w:p>
@@ -2265,7 +2281,7 @@
 </file>
 
 <file path=word/endnotes.xml><?xml version="1.0" encoding="utf-8"?>
-<w:endnotes xmlns:wpc="http://schemas.microsoft.com/office/word/2010/wordprocessingCanvas" xmlns:cx="http://schemas.microsoft.com/office/drawing/2014/chartex" xmlns:cx1="http://schemas.microsoft.com/office/drawing/2015/9/8/chartex" xmlns:cx2="http://schemas.microsoft.com/office/drawing/2015/10/21/chartex" xmlns:cx3="http://schemas.microsoft.com/office/drawing/2016/5/9/chartex" xmlns:cx4="http://schemas.microsoft.com/office/drawing/2016/5/10/chartex" xmlns:cx5="http://schemas.microsoft.com/office/drawing/2016/5/11/chartex" xmlns:cx6="http://schemas.microsoft.com/office/drawing/2016/5/12/chartex" xmlns:cx7="http://schemas.microsoft.com/office/drawing/2016/5/13/chartex" xmlns:cx8="http://schemas.microsoft.com/office/drawing/2016/5/14/chartex" xmlns:mc="http://schemas.openxmlformats.org/markup-compatibility/2006" xmlns:aink="http://schemas.microsoft.com/office/drawing/2016/ink" xmlns:am3d="http://schemas.microsoft.com/office/drawing/2017/model3d" xmlns:o="urn:schemas-microsoft-com:office:office" xmlns:r="http://schemas.openxmlformats.org/officeDocument/2006/relationships" xmlns:m="http://schemas.openxmlformats.org/officeDocument/2006/math" xmlns:v="urn:schemas-microsoft-com:vml" xmlns:wp14="http://schemas.microsoft.com/office/word/2010/wordprocessingDrawing" xmlns:wp="http://schemas.openxmlformats.org/drawingml/2006/wordprocessingDrawing" xmlns:w10="urn:schemas-microsoft-com:office:word" xmlns:w="http://schemas.openxmlformats.org/wordprocessingml/2006/main" xmlns:w14="http://schemas.microsoft.com/office/word/2010/wordml" xmlns:w15="http://schemas.microsoft.com/office/word/2012/wordml" xmlns:w16cex="http://schemas.microsoft.com/office/word/2018/wordml/cex" xmlns:w16cid="http://schemas.microsoft.com/office/word/2016/wordml/cid" xmlns:w16="http://schemas.microsoft.com/office/word/2018/wordml" xmlns:w16sdtdh="http://schemas.microsoft.com/office/word/2020/wordml/sdtdatahash" xmlns:w16se="http://schemas.microsoft.com/office/word/2015/wordml/symex" xmlns:wpg="http://schemas.microsoft.com/office/word/2010/wordprocessingGroup" xmlns:wpi="http://schemas.microsoft.com/office/word/2010/wordprocessingInk" xmlns:wne="http://schemas.microsoft.com/office/word/2006/wordml" xmlns:wps="http://schemas.microsoft.com/office/word/2010/wordprocessingShape" mc:Ignorable="w14 w15 w16se w16cid w16 w16cex w16sdtdh wp14">
+<w:endnotes xmlns:wpc="http://schemas.microsoft.com/office/word/2010/wordprocessingCanvas" xmlns:cx="http://schemas.microsoft.com/office/drawing/2014/chartex" xmlns:cx1="http://schemas.microsoft.com/office/drawing/2015/9/8/chartex" xmlns:cx2="http://schemas.microsoft.com/office/drawing/2015/10/21/chartex" xmlns:cx3="http://schemas.microsoft.com/office/drawing/2016/5/9/chartex" xmlns:cx4="http://schemas.microsoft.com/office/drawing/2016/5/10/chartex" xmlns:cx5="http://schemas.microsoft.com/office/drawing/2016/5/11/chartex" xmlns:cx6="http://schemas.microsoft.com/office/drawing/2016/5/12/chartex" xmlns:cx7="http://schemas.microsoft.com/office/drawing/2016/5/13/chartex" xmlns:cx8="http://schemas.microsoft.com/office/drawing/2016/5/14/chartex" xmlns:mc="http://schemas.openxmlformats.org/markup-compatibility/2006" xmlns:aink="http://schemas.microsoft.com/office/drawing/2016/ink" xmlns:am3d="http://schemas.microsoft.com/office/drawing/2017/model3d" xmlns:o="urn:schemas-microsoft-com:office:office" xmlns:oel="http://schemas.microsoft.com/office/2019/extlst" xmlns:r="http://schemas.openxmlformats.org/officeDocument/2006/relationships" xmlns:m="http://schemas.openxmlformats.org/officeDocument/2006/math" xmlns:v="urn:schemas-microsoft-com:vml" xmlns:wp14="http://schemas.microsoft.com/office/word/2010/wordprocessingDrawing" xmlns:wp="http://schemas.openxmlformats.org/drawingml/2006/wordprocessingDrawing" xmlns:w10="urn:schemas-microsoft-com:office:word" xmlns:w="http://schemas.openxmlformats.org/wordprocessingml/2006/main" xmlns:w14="http://schemas.microsoft.com/office/word/2010/wordml" xmlns:w15="http://schemas.microsoft.com/office/word/2012/wordml" xmlns:w16cex="http://schemas.microsoft.com/office/word/2018/wordml/cex" xmlns:w16cid="http://schemas.microsoft.com/office/word/2016/wordml/cid" xmlns:w16="http://schemas.microsoft.com/office/word/2018/wordml" xmlns:w16sdtdh="http://schemas.microsoft.com/office/word/2020/wordml/sdtdatahash" xmlns:w16se="http://schemas.microsoft.com/office/word/2015/wordml/symex" xmlns:wpg="http://schemas.microsoft.com/office/word/2010/wordprocessingGroup" xmlns:wpi="http://schemas.microsoft.com/office/word/2010/wordprocessingInk" xmlns:wne="http://schemas.microsoft.com/office/word/2006/wordml" xmlns:wps="http://schemas.microsoft.com/office/word/2010/wordprocessingShape" mc:Ignorable="w14 w15 w16se w16cid w16 w16cex w16sdtdh wp14">
   <w:endnote w:type="separator" w:id="-1">
     <w:p>
       <w:pPr>
@@ -2290,7 +2306,7 @@
 </file>
 
 <file path=word/footer1.xml><?xml version="1.0" encoding="utf-8"?>
-<w:ftr xmlns:wpc="http://schemas.microsoft.com/office/word/2010/wordprocessingCanvas" xmlns:cx="http://schemas.microsoft.com/office/drawing/2014/chartex" xmlns:cx1="http://schemas.microsoft.com/office/drawing/2015/9/8/chartex" xmlns:cx2="http://schemas.microsoft.com/office/drawing/2015/10/21/chartex" xmlns:cx3="http://schemas.microsoft.com/office/drawing/2016/5/9/chartex" xmlns:cx4="http://schemas.microsoft.com/office/drawing/2016/5/10/chartex" xmlns:cx5="http://schemas.microsoft.com/office/drawing/2016/5/11/chartex" xmlns:cx6="http://schemas.microsoft.com/office/drawing/2016/5/12/chartex" xmlns:cx7="http://schemas.microsoft.com/office/drawing/2016/5/13/chartex" xmlns:cx8="http://schemas.microsoft.com/office/drawing/2016/5/14/chartex" xmlns:mc="http://schemas.openxmlformats.org/markup-compatibility/2006" xmlns:aink="http://schemas.microsoft.com/office/drawing/2016/ink" xmlns:am3d="http://schemas.microsoft.com/office/drawing/2017/model3d" xmlns:o="urn:schemas-microsoft-com:office:office" xmlns:r="http://schemas.openxmlformats.org/officeDocument/2006/relationships" xmlns:m="http://schemas.openxmlformats.org/officeDocument/2006/math" xmlns:v="urn:schemas-microsoft-com:vml" xmlns:wp14="http://schemas.microsoft.com/office/word/2010/wordprocessingDrawing" xmlns:wp="http://schemas.openxmlformats.org/drawingml/2006/wordprocessingDrawing" xmlns:w10="urn:schemas-microsoft-com:office:word" xmlns:w="http://schemas.openxmlformats.org/wordprocessingml/2006/main" xmlns:w14="http://schemas.microsoft.com/office/word/2010/wordml" xmlns:w15="http://schemas.microsoft.com/office/word/2012/wordml" xmlns:w16cex="http://schemas.microsoft.com/office/word/2018/wordml/cex" xmlns:w16cid="http://schemas.microsoft.com/office/word/2016/wordml/cid" xmlns:w16="http://schemas.microsoft.com/office/word/2018/wordml" xmlns:w16sdtdh="http://schemas.microsoft.com/office/word/2020/wordml/sdtdatahash" xmlns:w16se="http://schemas.microsoft.com/office/word/2015/wordml/symex" xmlns:wpg="http://schemas.microsoft.com/office/word/2010/wordprocessingGroup" xmlns:wpi="http://schemas.microsoft.com/office/word/2010/wordprocessingInk" xmlns:wne="http://schemas.microsoft.com/office/word/2006/wordml" xmlns:wps="http://schemas.microsoft.com/office/word/2010/wordprocessingShape" mc:Ignorable="w14 w15 w16se w16cid w16 w16cex w16sdtdh wp14">
+<w:ftr xmlns:wpc="http://schemas.microsoft.com/office/word/2010/wordprocessingCanvas" xmlns:cx="http://schemas.microsoft.com/office/drawing/2014/chartex" xmlns:cx1="http://schemas.microsoft.com/office/drawing/2015/9/8/chartex" xmlns:cx2="http://schemas.microsoft.com/office/drawing/2015/10/21/chartex" xmlns:cx3="http://schemas.microsoft.com/office/drawing/2016/5/9/chartex" xmlns:cx4="http://schemas.microsoft.com/office/drawing/2016/5/10/chartex" xmlns:cx5="http://schemas.microsoft.com/office/drawing/2016/5/11/chartex" xmlns:cx6="http://schemas.microsoft.com/office/drawing/2016/5/12/chartex" xmlns:cx7="http://schemas.microsoft.com/office/drawing/2016/5/13/chartex" xmlns:cx8="http://schemas.microsoft.com/office/drawing/2016/5/14/chartex" xmlns:mc="http://schemas.openxmlformats.org/markup-compatibility/2006" xmlns:aink="http://schemas.microsoft.com/office/drawing/2016/ink" xmlns:am3d="http://schemas.microsoft.com/office/drawing/2017/model3d" xmlns:o="urn:schemas-microsoft-com:office:office" xmlns:oel="http://schemas.microsoft.com/office/2019/extlst" xmlns:r="http://schemas.openxmlformats.org/officeDocument/2006/relationships" xmlns:m="http://schemas.openxmlformats.org/officeDocument/2006/math" xmlns:v="urn:schemas-microsoft-com:vml" xmlns:wp14="http://schemas.microsoft.com/office/word/2010/wordprocessingDrawing" xmlns:wp="http://schemas.openxmlformats.org/drawingml/2006/wordprocessingDrawing" xmlns:w10="urn:schemas-microsoft-com:office:word" xmlns:w="http://schemas.openxmlformats.org/wordprocessingml/2006/main" xmlns:w14="http://schemas.microsoft.com/office/word/2010/wordml" xmlns:w15="http://schemas.microsoft.com/office/word/2012/wordml" xmlns:w16cex="http://schemas.microsoft.com/office/word/2018/wordml/cex" xmlns:w16cid="http://schemas.microsoft.com/office/word/2016/wordml/cid" xmlns:w16="http://schemas.microsoft.com/office/word/2018/wordml" xmlns:w16sdtdh="http://schemas.microsoft.com/office/word/2020/wordml/sdtdatahash" xmlns:w16se="http://schemas.microsoft.com/office/word/2015/wordml/symex" xmlns:wpg="http://schemas.microsoft.com/office/word/2010/wordprocessingGroup" xmlns:wpi="http://schemas.microsoft.com/office/word/2010/wordprocessingInk" xmlns:wne="http://schemas.microsoft.com/office/word/2006/wordml" xmlns:wps="http://schemas.microsoft.com/office/word/2010/wordprocessingShape" mc:Ignorable="w14 w15 w16se w16cid w16 w16cex w16sdtdh wp14">
   <w:p>
     <w:pPr>
       <w:pStyle w:val="Footer"/>
@@ -3130,7 +3146,7 @@
                           <wp:extent cx="182880" cy="182880"/>
                           <wp:effectExtent l="0" t="0" r="7620" b="7620"/>
                           <wp:docPr id="19" name="Picture 19">
-                            <a:hlinkClick xmlns:a="http://schemas.openxmlformats.org/drawingml/2006/main" r:id="rId2"/>
+                            <a:hlinkClick xmlns:a="http://schemas.openxmlformats.org/drawingml/2006/main" r:id="rId21"/>
                           </wp:docPr>
                           <wp:cNvGraphicFramePr>
                             <a:graphicFrameLocks xmlns:a="http://schemas.openxmlformats.org/drawingml/2006/main" noChangeAspect="1"/>
@@ -3140,14 +3156,14 @@
                               <pic:pic xmlns:pic="http://schemas.openxmlformats.org/drawingml/2006/picture">
                                 <pic:nvPicPr>
                                   <pic:cNvPr id="0" name="Picture 3">
-                                    <a:hlinkClick r:id="rId2"/>
+                                    <a:hlinkClick r:id="rId21"/>
                                   </pic:cNvPr>
                                   <pic:cNvPicPr>
                                     <a:picLocks noChangeAspect="1" noChangeArrowheads="1"/>
                                   </pic:cNvPicPr>
                                 </pic:nvPicPr>
                                 <pic:blipFill>
-                                  <a:blip r:embed="rId3">
+                                  <a:blip r:embed="rId22">
                                     <a:extLst>
                                       <a:ext uri="{28A0092B-C50C-407E-A947-70E740481C1C}">
                                         <a14:useLocalDpi xmlns:a14="http://schemas.microsoft.com/office/drawing/2010/main" val="0"/>
@@ -3197,7 +3213,7 @@
                           <wp:extent cx="182880" cy="182880"/>
                           <wp:effectExtent l="0" t="0" r="7620" b="7620"/>
                           <wp:docPr id="20" name="Picture 20">
-                            <a:hlinkClick xmlns:a="http://schemas.openxmlformats.org/drawingml/2006/main" r:id="rId4"/>
+                            <a:hlinkClick xmlns:a="http://schemas.openxmlformats.org/drawingml/2006/main" r:id="rId23"/>
                           </wp:docPr>
                           <wp:cNvGraphicFramePr>
                             <a:graphicFrameLocks xmlns:a="http://schemas.openxmlformats.org/drawingml/2006/main" noChangeAspect="1"/>
@@ -3207,14 +3223,14 @@
                               <pic:pic xmlns:pic="http://schemas.openxmlformats.org/drawingml/2006/picture">
                                 <pic:nvPicPr>
                                   <pic:cNvPr id="0" name="Picture 2">
-                                    <a:hlinkClick r:id="rId4"/>
+                                    <a:hlinkClick r:id="rId23"/>
                                   </pic:cNvPr>
                                   <pic:cNvPicPr>
                                     <a:picLocks noChangeAspect="1" noChangeArrowheads="1"/>
                                   </pic:cNvPicPr>
                                 </pic:nvPicPr>
                                 <pic:blipFill>
-                                  <a:blip r:embed="rId5">
+                                  <a:blip r:embed="rId24">
                                     <a:extLst>
                                       <a:ext uri="{28A0092B-C50C-407E-A947-70E740481C1C}">
                                         <a14:useLocalDpi xmlns:a14="http://schemas.microsoft.com/office/drawing/2010/main" val="0"/>
@@ -3264,7 +3280,7 @@
                           <wp:extent cx="182880" cy="182880"/>
                           <wp:effectExtent l="0" t="0" r="7620" b="7620"/>
                           <wp:docPr id="21" name="Picture 21">
-                            <a:hlinkClick xmlns:a="http://schemas.openxmlformats.org/drawingml/2006/main" r:id="rId6"/>
+                            <a:hlinkClick xmlns:a="http://schemas.openxmlformats.org/drawingml/2006/main" r:id="rId25"/>
                           </wp:docPr>
                           <wp:cNvGraphicFramePr>
                             <a:graphicFrameLocks xmlns:a="http://schemas.openxmlformats.org/drawingml/2006/main" noChangeAspect="1"/>
@@ -3274,14 +3290,14 @@
                               <pic:pic xmlns:pic="http://schemas.openxmlformats.org/drawingml/2006/picture">
                                 <pic:nvPicPr>
                                   <pic:cNvPr id="0" name="Picture 5">
-                                    <a:hlinkClick r:id="rId6"/>
+                                    <a:hlinkClick r:id="rId25"/>
                                   </pic:cNvPr>
                                   <pic:cNvPicPr>
                                     <a:picLocks noChangeAspect="1" noChangeArrowheads="1"/>
                                   </pic:cNvPicPr>
                                 </pic:nvPicPr>
                                 <pic:blipFill>
-                                  <a:blip r:embed="rId7">
+                                  <a:blip r:embed="rId26">
                                     <a:extLst>
                                       <a:ext uri="{28A0092B-C50C-407E-A947-70E740481C1C}">
                                         <a14:useLocalDpi xmlns:a14="http://schemas.microsoft.com/office/drawing/2010/main" val="0"/>
@@ -3330,7 +3346,7 @@
                           <wp:extent cx="182880" cy="182880"/>
                           <wp:effectExtent l="0" t="0" r="7620" b="7620"/>
                           <wp:docPr id="22" name="Picture 22">
-                            <a:hlinkClick xmlns:a="http://schemas.openxmlformats.org/drawingml/2006/main" r:id="rId8"/>
+                            <a:hlinkClick xmlns:a="http://schemas.openxmlformats.org/drawingml/2006/main" r:id="rId27"/>
                           </wp:docPr>
                           <wp:cNvGraphicFramePr>
                             <a:graphicFrameLocks xmlns:a="http://schemas.openxmlformats.org/drawingml/2006/main" noChangeAspect="1"/>
@@ -3340,14 +3356,14 @@
                               <pic:pic xmlns:pic="http://schemas.openxmlformats.org/drawingml/2006/picture">
                                 <pic:nvPicPr>
                                   <pic:cNvPr id="0" name="Picture 20">
-                                    <a:hlinkClick r:id="rId8"/>
+                                    <a:hlinkClick r:id="rId27"/>
                                   </pic:cNvPr>
                                   <pic:cNvPicPr>
                                     <a:picLocks noChangeAspect="1" noChangeArrowheads="1"/>
                                   </pic:cNvPicPr>
                                 </pic:nvPicPr>
                                 <pic:blipFill>
-                                  <a:blip r:embed="rId9">
+                                  <a:blip r:embed="rId28">
                                     <a:extLst>
                                       <a:ext uri="{28A0092B-C50C-407E-A947-70E740481C1C}">
                                         <a14:useLocalDpi xmlns:a14="http://schemas.microsoft.com/office/drawing/2010/main" val="0"/>
@@ -3396,7 +3412,7 @@
                           <wp:extent cx="182880" cy="182880"/>
                           <wp:effectExtent l="0" t="0" r="7620" b="7620"/>
                           <wp:docPr id="23" name="Picture 23">
-                            <a:hlinkClick xmlns:a="http://schemas.openxmlformats.org/drawingml/2006/main" r:id="rId10"/>
+                            <a:hlinkClick xmlns:a="http://schemas.openxmlformats.org/drawingml/2006/main" r:id="rId29"/>
                           </wp:docPr>
                           <wp:cNvGraphicFramePr>
                             <a:graphicFrameLocks xmlns:a="http://schemas.openxmlformats.org/drawingml/2006/main" noChangeAspect="1"/>
@@ -3406,14 +3422,14 @@
                               <pic:pic xmlns:pic="http://schemas.openxmlformats.org/drawingml/2006/picture">
                                 <pic:nvPicPr>
                                   <pic:cNvPr id="0" name="Picture 7">
-                                    <a:hlinkClick r:id="rId10"/>
+                                    <a:hlinkClick r:id="rId29"/>
                                   </pic:cNvPr>
                                   <pic:cNvPicPr>
                                     <a:picLocks noChangeAspect="1" noChangeArrowheads="1"/>
                                   </pic:cNvPicPr>
                                 </pic:nvPicPr>
                                 <pic:blipFill>
-                                  <a:blip r:embed="rId11">
+                                  <a:blip r:embed="rId30">
                                     <a:extLst>
                                       <a:ext uri="{28A0092B-C50C-407E-A947-70E740481C1C}">
                                         <a14:useLocalDpi xmlns:a14="http://schemas.microsoft.com/office/drawing/2010/main" val="0"/>
@@ -3462,7 +3478,7 @@
                           <wp:extent cx="182880" cy="182880"/>
                           <wp:effectExtent l="0" t="0" r="7620" b="7620"/>
                           <wp:docPr id="29" name="Picture 29">
-                            <a:hlinkClick xmlns:a="http://schemas.openxmlformats.org/drawingml/2006/main" r:id="rId12"/>
+                            <a:hlinkClick xmlns:a="http://schemas.openxmlformats.org/drawingml/2006/main" r:id="rId31"/>
                           </wp:docPr>
                           <wp:cNvGraphicFramePr>
                             <a:graphicFrameLocks xmlns:a="http://schemas.openxmlformats.org/drawingml/2006/main" noChangeAspect="1"/>
@@ -3472,14 +3488,14 @@
                               <pic:pic xmlns:pic="http://schemas.openxmlformats.org/drawingml/2006/picture">
                                 <pic:nvPicPr>
                                   <pic:cNvPr id="0" name="Picture 17">
-                                    <a:hlinkClick r:id="rId12"/>
+                                    <a:hlinkClick r:id="rId31"/>
                                   </pic:cNvPr>
                                   <pic:cNvPicPr>
                                     <a:picLocks noChangeAspect="1" noChangeArrowheads="1"/>
                                   </pic:cNvPicPr>
                                 </pic:nvPicPr>
                                 <pic:blipFill>
-                                  <a:blip r:embed="rId13">
+                                  <a:blip r:embed="rId32">
                                     <a:extLst>
                                       <a:ext uri="{28A0092B-C50C-407E-A947-70E740481C1C}">
                                         <a14:useLocalDpi xmlns:a14="http://schemas.microsoft.com/office/drawing/2010/main" val="0"/>
@@ -3528,7 +3544,7 @@
                           <wp:extent cx="182880" cy="182880"/>
                           <wp:effectExtent l="0" t="0" r="7620" b="7620"/>
                           <wp:docPr id="30" name="Picture 30">
-                            <a:hlinkClick xmlns:a="http://schemas.openxmlformats.org/drawingml/2006/main" r:id="rId14"/>
+                            <a:hlinkClick xmlns:a="http://schemas.openxmlformats.org/drawingml/2006/main" r:id="rId33"/>
                           </wp:docPr>
                           <wp:cNvGraphicFramePr>
                             <a:graphicFrameLocks xmlns:a="http://schemas.openxmlformats.org/drawingml/2006/main" noChangeAspect="1"/>
@@ -3538,14 +3554,14 @@
                               <pic:pic xmlns:pic="http://schemas.openxmlformats.org/drawingml/2006/picture">
                                 <pic:nvPicPr>
                                   <pic:cNvPr id="0" name="Picture 21">
-                                    <a:hlinkClick r:id="rId14"/>
+                                    <a:hlinkClick r:id="rId33"/>
                                   </pic:cNvPr>
                                   <pic:cNvPicPr>
                                     <a:picLocks noChangeAspect="1" noChangeArrowheads="1"/>
                                   </pic:cNvPicPr>
                                 </pic:nvPicPr>
                                 <pic:blipFill>
-                                  <a:blip r:embed="rId15">
+                                  <a:blip r:embed="rId34">
                                     <a:extLst>
                                       <a:ext uri="{28A0092B-C50C-407E-A947-70E740481C1C}">
                                         <a14:useLocalDpi xmlns:a14="http://schemas.microsoft.com/office/drawing/2010/main" val="0"/>
@@ -3594,7 +3610,7 @@
                           <wp:extent cx="182880" cy="182880"/>
                           <wp:effectExtent l="0" t="0" r="7620" b="7620"/>
                           <wp:docPr id="31" name="Picture 31">
-                            <a:hlinkClick xmlns:a="http://schemas.openxmlformats.org/drawingml/2006/main" r:id="rId16"/>
+                            <a:hlinkClick xmlns:a="http://schemas.openxmlformats.org/drawingml/2006/main" r:id="rId35"/>
                           </wp:docPr>
                           <wp:cNvGraphicFramePr>
                             <a:graphicFrameLocks xmlns:a="http://schemas.openxmlformats.org/drawingml/2006/main" noChangeAspect="1"/>
@@ -3604,14 +3620,14 @@
                               <pic:pic xmlns:pic="http://schemas.openxmlformats.org/drawingml/2006/picture">
                                 <pic:nvPicPr>
                                   <pic:cNvPr id="0" name="Picture 22">
-                                    <a:hlinkClick r:id="rId16"/>
+                                    <a:hlinkClick r:id="rId35"/>
                                   </pic:cNvPr>
                                   <pic:cNvPicPr>
                                     <a:picLocks noChangeAspect="1" noChangeArrowheads="1"/>
                                   </pic:cNvPicPr>
                                 </pic:nvPicPr>
                                 <pic:blipFill>
-                                  <a:blip r:embed="rId17">
+                                  <a:blip r:embed="rId36">
                                     <a:extLst>
                                       <a:ext uri="{28A0092B-C50C-407E-A947-70E740481C1C}">
                                         <a14:useLocalDpi xmlns:a14="http://schemas.microsoft.com/office/drawing/2010/main" val="0"/>
@@ -3660,7 +3676,7 @@
                           <wp:extent cx="182880" cy="182880"/>
                           <wp:effectExtent l="0" t="0" r="7620" b="7620"/>
                           <wp:docPr id="32" name="Picture 32">
-                            <a:hlinkClick xmlns:a="http://schemas.openxmlformats.org/drawingml/2006/main" r:id="rId18"/>
+                            <a:hlinkClick xmlns:a="http://schemas.openxmlformats.org/drawingml/2006/main" r:id="rId37"/>
                           </wp:docPr>
                           <wp:cNvGraphicFramePr>
                             <a:graphicFrameLocks xmlns:a="http://schemas.openxmlformats.org/drawingml/2006/main" noChangeAspect="1"/>
@@ -3670,14 +3686,14 @@
                               <pic:pic xmlns:pic="http://schemas.openxmlformats.org/drawingml/2006/picture">
                                 <pic:nvPicPr>
                                   <pic:cNvPr id="0" name="Picture 23">
-                                    <a:hlinkClick r:id="rId18"/>
+                                    <a:hlinkClick r:id="rId37"/>
                                   </pic:cNvPr>
                                   <pic:cNvPicPr>
                                     <a:picLocks noChangeAspect="1" noChangeArrowheads="1"/>
                                   </pic:cNvPicPr>
                                 </pic:nvPicPr>
                                 <pic:blipFill>
-                                  <a:blip r:embed="rId19">
+                                  <a:blip r:embed="rId38">
                                     <a:extLst>
                                       <a:ext uri="{28A0092B-C50C-407E-A947-70E740481C1C}">
                                         <a14:useLocalDpi xmlns:a14="http://schemas.microsoft.com/office/drawing/2010/main" val="0"/>
@@ -4135,7 +4151,7 @@
           <wp:effectExtent l="0" t="0" r="0" b="5715"/>
           <wp:wrapSquare wrapText="bothSides"/>
           <wp:docPr id="8" name="Picture 8" descr="Logo&#10;&#10;Description automatically generated">
-            <a:hlinkClick xmlns:a="http://schemas.openxmlformats.org/drawingml/2006/main" r:id="rId2"/>
+            <a:hlinkClick xmlns:a="http://schemas.openxmlformats.org/drawingml/2006/main" r:id="rId21"/>
           </wp:docPr>
           <wp:cNvGraphicFramePr>
             <a:graphicFrameLocks xmlns:a="http://schemas.openxmlformats.org/drawingml/2006/main" noChangeAspect="1"/>
@@ -4152,7 +4168,7 @@
                   </pic:cNvPicPr>
                 </pic:nvPicPr>
                 <pic:blipFill>
-                  <a:blip r:embed="rId21">
+                  <a:blip r:embed="rId39">
                     <a:extLst>
                       <a:ext uri="{28A0092B-C50C-407E-A947-70E740481C1C}">
                         <a14:useLocalDpi xmlns:a14="http://schemas.microsoft.com/office/drawing/2010/main" val="0"/>
@@ -4196,7 +4212,7 @@
 </file>
 
 <file path=word/footnotes.xml><?xml version="1.0" encoding="utf-8"?>
-<w:footnotes xmlns:wpc="http://schemas.microsoft.com/office/word/2010/wordprocessingCanvas" xmlns:cx="http://schemas.microsoft.com/office/drawing/2014/chartex" xmlns:cx1="http://schemas.microsoft.com/office/drawing/2015/9/8/chartex" xmlns:cx2="http://schemas.microsoft.com/office/drawing/2015/10/21/chartex" xmlns:cx3="http://schemas.microsoft.com/office/drawing/2016/5/9/chartex" xmlns:cx4="http://schemas.microsoft.com/office/drawing/2016/5/10/chartex" xmlns:cx5="http://schemas.microsoft.com/office/drawing/2016/5/11/chartex" xmlns:cx6="http://schemas.microsoft.com/office/drawing/2016/5/12/chartex" xmlns:cx7="http://schemas.microsoft.com/office/drawing/2016/5/13/chartex" xmlns:cx8="http://schemas.microsoft.com/office/drawing/2016/5/14/chartex" xmlns:mc="http://schemas.openxmlformats.org/markup-compatibility/2006" xmlns:aink="http://schemas.microsoft.com/office/drawing/2016/ink" xmlns:am3d="http://schemas.microsoft.com/office/drawing/2017/model3d" xmlns:o="urn:schemas-microsoft-com:office:office" xmlns:r="http://schemas.openxmlformats.org/officeDocument/2006/relationships" xmlns:m="http://schemas.openxmlformats.org/officeDocument/2006/math" xmlns:v="urn:schemas-microsoft-com:vml" xmlns:wp14="http://schemas.microsoft.com/office/word/2010/wordprocessingDrawing" xmlns:wp="http://schemas.openxmlformats.org/drawingml/2006/wordprocessingDrawing" xmlns:w10="urn:schemas-microsoft-com:office:word" xmlns:w="http://schemas.openxmlformats.org/wordprocessingml/2006/main" xmlns:w14="http://schemas.microsoft.com/office/word/2010/wordml" xmlns:w15="http://schemas.microsoft.com/office/word/2012/wordml" xmlns:w16cex="http://schemas.microsoft.com/office/word/2018/wordml/cex" xmlns:w16cid="http://schemas.microsoft.com/office/word/2016/wordml/cid" xmlns:w16="http://schemas.microsoft.com/office/word/2018/wordml" xmlns:w16sdtdh="http://schemas.microsoft.com/office/word/2020/wordml/sdtdatahash" xmlns:w16se="http://schemas.microsoft.com/office/word/2015/wordml/symex" xmlns:wpg="http://schemas.microsoft.com/office/word/2010/wordprocessingGroup" xmlns:wpi="http://schemas.microsoft.com/office/word/2010/wordprocessingInk" xmlns:wne="http://schemas.microsoft.com/office/word/2006/wordml" xmlns:wps="http://schemas.microsoft.com/office/word/2010/wordprocessingShape" mc:Ignorable="w14 w15 w16se w16cid w16 w16cex w16sdtdh wp14">
+<w:footnotes xmlns:wpc="http://schemas.microsoft.com/office/word/2010/wordprocessingCanvas" xmlns:cx="http://schemas.microsoft.com/office/drawing/2014/chartex" xmlns:cx1="http://schemas.microsoft.com/office/drawing/2015/9/8/chartex" xmlns:cx2="http://schemas.microsoft.com/office/drawing/2015/10/21/chartex" xmlns:cx3="http://schemas.microsoft.com/office/drawing/2016/5/9/chartex" xmlns:cx4="http://schemas.microsoft.com/office/drawing/2016/5/10/chartex" xmlns:cx5="http://schemas.microsoft.com/office/drawing/2016/5/11/chartex" xmlns:cx6="http://schemas.microsoft.com/office/drawing/2016/5/12/chartex" xmlns:cx7="http://schemas.microsoft.com/office/drawing/2016/5/13/chartex" xmlns:cx8="http://schemas.microsoft.com/office/drawing/2016/5/14/chartex" xmlns:mc="http://schemas.openxmlformats.org/markup-compatibility/2006" xmlns:aink="http://schemas.microsoft.com/office/drawing/2016/ink" xmlns:am3d="http://schemas.microsoft.com/office/drawing/2017/model3d" xmlns:o="urn:schemas-microsoft-com:office:office" xmlns:oel="http://schemas.microsoft.com/office/2019/extlst" xmlns:r="http://schemas.openxmlformats.org/officeDocument/2006/relationships" xmlns:m="http://schemas.openxmlformats.org/officeDocument/2006/math" xmlns:v="urn:schemas-microsoft-com:vml" xmlns:wp14="http://schemas.microsoft.com/office/word/2010/wordprocessingDrawing" xmlns:wp="http://schemas.openxmlformats.org/drawingml/2006/wordprocessingDrawing" xmlns:w10="urn:schemas-microsoft-com:office:word" xmlns:w="http://schemas.openxmlformats.org/wordprocessingml/2006/main" xmlns:w14="http://schemas.microsoft.com/office/word/2010/wordml" xmlns:w15="http://schemas.microsoft.com/office/word/2012/wordml" xmlns:w16cex="http://schemas.microsoft.com/office/word/2018/wordml/cex" xmlns:w16cid="http://schemas.microsoft.com/office/word/2016/wordml/cid" xmlns:w16="http://schemas.microsoft.com/office/word/2018/wordml" xmlns:w16sdtdh="http://schemas.microsoft.com/office/word/2020/wordml/sdtdatahash" xmlns:w16se="http://schemas.microsoft.com/office/word/2015/wordml/symex" xmlns:wpg="http://schemas.microsoft.com/office/word/2010/wordprocessingGroup" xmlns:wpi="http://schemas.microsoft.com/office/word/2010/wordprocessingInk" xmlns:wne="http://schemas.microsoft.com/office/word/2006/wordml" xmlns:wps="http://schemas.microsoft.com/office/word/2010/wordprocessingShape" mc:Ignorable="w14 w15 w16se w16cid w16 w16cex w16sdtdh wp14">
   <w:footnote w:type="separator" w:id="-1">
     <w:p>
       <w:pPr>
@@ -4221,7 +4237,7 @@
 </file>
 
 <file path=word/header1.xml><?xml version="1.0" encoding="utf-8"?>
-<w:hdr xmlns:wpc="http://schemas.microsoft.com/office/word/2010/wordprocessingCanvas" xmlns:cx="http://schemas.microsoft.com/office/drawing/2014/chartex" xmlns:cx1="http://schemas.microsoft.com/office/drawing/2015/9/8/chartex" xmlns:cx2="http://schemas.microsoft.com/office/drawing/2015/10/21/chartex" xmlns:cx3="http://schemas.microsoft.com/office/drawing/2016/5/9/chartex" xmlns:cx4="http://schemas.microsoft.com/office/drawing/2016/5/10/chartex" xmlns:cx5="http://schemas.microsoft.com/office/drawing/2016/5/11/chartex" xmlns:cx6="http://schemas.microsoft.com/office/drawing/2016/5/12/chartex" xmlns:cx7="http://schemas.microsoft.com/office/drawing/2016/5/13/chartex" xmlns:cx8="http://schemas.microsoft.com/office/drawing/2016/5/14/chartex" xmlns:mc="http://schemas.openxmlformats.org/markup-compatibility/2006" xmlns:aink="http://schemas.microsoft.com/office/drawing/2016/ink" xmlns:am3d="http://schemas.microsoft.com/office/drawing/2017/model3d" xmlns:o="urn:schemas-microsoft-com:office:office" xmlns:r="http://schemas.openxmlformats.org/officeDocument/2006/relationships" xmlns:m="http://schemas.openxmlformats.org/officeDocument/2006/math" xmlns:v="urn:schemas-microsoft-com:vml" xmlns:wp14="http://schemas.microsoft.com/office/word/2010/wordprocessingDrawing" xmlns:wp="http://schemas.openxmlformats.org/drawingml/2006/wordprocessingDrawing" xmlns:w10="urn:schemas-microsoft-com:office:word" xmlns:w="http://schemas.openxmlformats.org/wordprocessingml/2006/main" xmlns:w14="http://schemas.microsoft.com/office/word/2010/wordml" xmlns:w15="http://schemas.microsoft.com/office/word/2012/wordml" xmlns:w16cex="http://schemas.microsoft.com/office/word/2018/wordml/cex" xmlns:w16cid="http://schemas.microsoft.com/office/word/2016/wordml/cid" xmlns:w16="http://schemas.microsoft.com/office/word/2018/wordml" xmlns:w16sdtdh="http://schemas.microsoft.com/office/word/2020/wordml/sdtdatahash" xmlns:w16se="http://schemas.microsoft.com/office/word/2015/wordml/symex" xmlns:wpg="http://schemas.microsoft.com/office/word/2010/wordprocessingGroup" xmlns:wpi="http://schemas.microsoft.com/office/word/2010/wordprocessingInk" xmlns:wne="http://schemas.microsoft.com/office/word/2006/wordml" xmlns:wps="http://schemas.microsoft.com/office/word/2010/wordprocessingShape" mc:Ignorable="w14 w15 w16se w16cid w16 w16cex w16sdtdh wp14">
+<w:hdr xmlns:wpc="http://schemas.microsoft.com/office/word/2010/wordprocessingCanvas" xmlns:cx="http://schemas.microsoft.com/office/drawing/2014/chartex" xmlns:cx1="http://schemas.microsoft.com/office/drawing/2015/9/8/chartex" xmlns:cx2="http://schemas.microsoft.com/office/drawing/2015/10/21/chartex" xmlns:cx3="http://schemas.microsoft.com/office/drawing/2016/5/9/chartex" xmlns:cx4="http://schemas.microsoft.com/office/drawing/2016/5/10/chartex" xmlns:cx5="http://schemas.microsoft.com/office/drawing/2016/5/11/chartex" xmlns:cx6="http://schemas.microsoft.com/office/drawing/2016/5/12/chartex" xmlns:cx7="http://schemas.microsoft.com/office/drawing/2016/5/13/chartex" xmlns:cx8="http://schemas.microsoft.com/office/drawing/2016/5/14/chartex" xmlns:mc="http://schemas.openxmlformats.org/markup-compatibility/2006" xmlns:aink="http://schemas.microsoft.com/office/drawing/2016/ink" xmlns:am3d="http://schemas.microsoft.com/office/drawing/2017/model3d" xmlns:o="urn:schemas-microsoft-com:office:office" xmlns:oel="http://schemas.microsoft.com/office/2019/extlst" xmlns:r="http://schemas.openxmlformats.org/officeDocument/2006/relationships" xmlns:m="http://schemas.openxmlformats.org/officeDocument/2006/math" xmlns:v="urn:schemas-microsoft-com:vml" xmlns:wp14="http://schemas.microsoft.com/office/word/2010/wordprocessingDrawing" xmlns:wp="http://schemas.openxmlformats.org/drawingml/2006/wordprocessingDrawing" xmlns:w10="urn:schemas-microsoft-com:office:word" xmlns:w="http://schemas.openxmlformats.org/wordprocessingml/2006/main" xmlns:w14="http://schemas.microsoft.com/office/word/2010/wordml" xmlns:w15="http://schemas.microsoft.com/office/word/2012/wordml" xmlns:w16cex="http://schemas.microsoft.com/office/word/2018/wordml/cex" xmlns:w16cid="http://schemas.microsoft.com/office/word/2016/wordml/cid" xmlns:w16="http://schemas.microsoft.com/office/word/2018/wordml" xmlns:w16sdtdh="http://schemas.microsoft.com/office/word/2020/wordml/sdtdatahash" xmlns:w16se="http://schemas.microsoft.com/office/word/2015/wordml/symex" xmlns:wpg="http://schemas.microsoft.com/office/word/2010/wordprocessingGroup" xmlns:wpi="http://schemas.microsoft.com/office/word/2010/wordprocessingInk" xmlns:wne="http://schemas.microsoft.com/office/word/2006/wordml" xmlns:wps="http://schemas.microsoft.com/office/word/2010/wordprocessingShape" mc:Ignorable="w14 w15 w16se w16cid w16 w16cex w16sdtdh wp14">
   <w:p>
     <w:pPr>
       <w:pStyle w:val="Header"/>
@@ -4232,7 +4248,7 @@
 </file>
 
 <file path=word/numbering.xml><?xml version="1.0" encoding="utf-8"?>
-<w:numbering xmlns:wpc="http://schemas.microsoft.com/office/word/2010/wordprocessingCanvas" xmlns:cx="http://schemas.microsoft.com/office/drawing/2014/chartex" xmlns:cx1="http://schemas.microsoft.com/office/drawing/2015/9/8/chartex" xmlns:cx2="http://schemas.microsoft.com/office/drawing/2015/10/21/chartex" xmlns:cx3="http://schemas.microsoft.com/office/drawing/2016/5/9/chartex" xmlns:cx4="http://schemas.microsoft.com/office/drawing/2016/5/10/chartex" xmlns:cx5="http://schemas.microsoft.com/office/drawing/2016/5/11/chartex" xmlns:cx6="http://schemas.microsoft.com/office/drawing/2016/5/12/chartex" xmlns:cx7="http://schemas.microsoft.com/office/drawing/2016/5/13/chartex" xmlns:cx8="http://schemas.microsoft.com/office/drawing/2016/5/14/chartex" xmlns:mc="http://schemas.openxmlformats.org/markup-compatibility/2006" xmlns:aink="http://schemas.microsoft.com/office/drawing/2016/ink" xmlns:am3d="http://schemas.microsoft.com/office/drawing/2017/model3d" xmlns:o="urn:schemas-microsoft-com:office:office" xmlns:r="http://schemas.openxmlformats.org/officeDocument/2006/relationships" xmlns:m="http://schemas.openxmlformats.org/officeDocument/2006/math" xmlns:v="urn:schemas-microsoft-com:vml" xmlns:wp14="http://schemas.microsoft.com/office/word/2010/wordprocessingDrawing" xmlns:wp="http://schemas.openxmlformats.org/drawingml/2006/wordprocessingDrawing" xmlns:w10="urn:schemas-microsoft-com:office:word" xmlns:w="http://schemas.openxmlformats.org/wordprocessingml/2006/main" xmlns:w14="http://schemas.microsoft.com/office/word/2010/wordml" xmlns:w15="http://schemas.microsoft.com/office/word/2012/wordml" xmlns:w16cex="http://schemas.microsoft.com/office/word/2018/wordml/cex" xmlns:w16cid="http://schemas.microsoft.com/office/word/2016/wordml/cid" xmlns:w16="http://schemas.microsoft.com/office/word/2018/wordml" xmlns:w16sdtdh="http://schemas.microsoft.com/office/word/2020/wordml/sdtdatahash" xmlns:w16se="http://schemas.microsoft.com/office/word/2015/wordml/symex" xmlns:wpg="http://schemas.microsoft.com/office/word/2010/wordprocessingGroup" xmlns:wpi="http://schemas.microsoft.com/office/word/2010/wordprocessingInk" xmlns:wne="http://schemas.microsoft.com/office/word/2006/wordml" xmlns:wps="http://schemas.microsoft.com/office/word/2010/wordprocessingShape" mc:Ignorable="w14 w15 w16se w16cid w16 w16cex w16sdtdh wp14">
+<w:numbering xmlns:wpc="http://schemas.microsoft.com/office/word/2010/wordprocessingCanvas" xmlns:cx="http://schemas.microsoft.com/office/drawing/2014/chartex" xmlns:cx1="http://schemas.microsoft.com/office/drawing/2015/9/8/chartex" xmlns:cx2="http://schemas.microsoft.com/office/drawing/2015/10/21/chartex" xmlns:cx3="http://schemas.microsoft.com/office/drawing/2016/5/9/chartex" xmlns:cx4="http://schemas.microsoft.com/office/drawing/2016/5/10/chartex" xmlns:cx5="http://schemas.microsoft.com/office/drawing/2016/5/11/chartex" xmlns:cx6="http://schemas.microsoft.com/office/drawing/2016/5/12/chartex" xmlns:cx7="http://schemas.microsoft.com/office/drawing/2016/5/13/chartex" xmlns:cx8="http://schemas.microsoft.com/office/drawing/2016/5/14/chartex" xmlns:mc="http://schemas.openxmlformats.org/markup-compatibility/2006" xmlns:aink="http://schemas.microsoft.com/office/drawing/2016/ink" xmlns:am3d="http://schemas.microsoft.com/office/drawing/2017/model3d" xmlns:o="urn:schemas-microsoft-com:office:office" xmlns:oel="http://schemas.microsoft.com/office/2019/extlst" xmlns:r="http://schemas.openxmlformats.org/officeDocument/2006/relationships" xmlns:m="http://schemas.openxmlformats.org/officeDocument/2006/math" xmlns:v="urn:schemas-microsoft-com:vml" xmlns:wp14="http://schemas.microsoft.com/office/word/2010/wordprocessingDrawing" xmlns:wp="http://schemas.openxmlformats.org/drawingml/2006/wordprocessingDrawing" xmlns:w10="urn:schemas-microsoft-com:office:word" xmlns:w="http://schemas.openxmlformats.org/wordprocessingml/2006/main" xmlns:w14="http://schemas.microsoft.com/office/word/2010/wordml" xmlns:w15="http://schemas.microsoft.com/office/word/2012/wordml" xmlns:w16cex="http://schemas.microsoft.com/office/word/2018/wordml/cex" xmlns:w16cid="http://schemas.microsoft.com/office/word/2016/wordml/cid" xmlns:w16="http://schemas.microsoft.com/office/word/2018/wordml" xmlns:w16sdtdh="http://schemas.microsoft.com/office/word/2020/wordml/sdtdatahash" xmlns:w16se="http://schemas.microsoft.com/office/word/2015/wordml/symex" xmlns:wpg="http://schemas.microsoft.com/office/word/2010/wordprocessingGroup" xmlns:wpi="http://schemas.microsoft.com/office/word/2010/wordprocessingInk" xmlns:wne="http://schemas.microsoft.com/office/word/2006/wordml" xmlns:wps="http://schemas.microsoft.com/office/word/2010/wordprocessingShape" mc:Ignorable="w14 w15 w16se w16cid w16 w16cex w16sdtdh wp14">
   <w:abstractNum w:abstractNumId="0" w15:restartNumberingAfterBreak="0">
     <w:nsid w:val="009D2C7E"/>
     <w:multiLevelType w:val="hybridMultilevel"/>
@@ -5880,22 +5896,22 @@
       </w:rPr>
     </w:lvl>
   </w:abstractNum>
-  <w:num w:numId="1">
+  <w:num w:numId="1" w16cid:durableId="1379890446">
     <w:abstractNumId w:val="14"/>
   </w:num>
-  <w:num w:numId="2">
+  <w:num w:numId="2" w16cid:durableId="1058093416">
     <w:abstractNumId w:val="5"/>
   </w:num>
-  <w:num w:numId="3">
+  <w:num w:numId="3" w16cid:durableId="2069646316">
     <w:abstractNumId w:val="2"/>
   </w:num>
-  <w:num w:numId="4">
+  <w:num w:numId="4" w16cid:durableId="1558936975">
     <w:abstractNumId w:val="11"/>
   </w:num>
-  <w:num w:numId="5">
+  <w:num w:numId="5" w16cid:durableId="2064602191">
     <w:abstractNumId w:val="7"/>
   </w:num>
-  <w:num w:numId="6">
+  <w:num w:numId="6" w16cid:durableId="1261066122">
     <w:abstractNumId w:val="9"/>
     <w:lvlOverride w:ilvl="0"/>
     <w:lvlOverride w:ilvl="1">
@@ -5923,34 +5939,34 @@
       <w:startOverride w:val="1"/>
     </w:lvlOverride>
   </w:num>
-  <w:num w:numId="7">
+  <w:num w:numId="7" w16cid:durableId="200290619">
     <w:abstractNumId w:val="1"/>
   </w:num>
-  <w:num w:numId="8">
+  <w:num w:numId="8" w16cid:durableId="2128379729">
     <w:abstractNumId w:val="4"/>
   </w:num>
-  <w:num w:numId="9">
+  <w:num w:numId="9" w16cid:durableId="285934614">
     <w:abstractNumId w:val="0"/>
   </w:num>
-  <w:num w:numId="10">
+  <w:num w:numId="10" w16cid:durableId="182479890">
     <w:abstractNumId w:val="9"/>
   </w:num>
-  <w:num w:numId="11">
+  <w:num w:numId="11" w16cid:durableId="1328482417">
     <w:abstractNumId w:val="3"/>
   </w:num>
-  <w:num w:numId="12">
+  <w:num w:numId="12" w16cid:durableId="1947082953">
     <w:abstractNumId w:val="13"/>
   </w:num>
-  <w:num w:numId="13">
+  <w:num w:numId="13" w16cid:durableId="1659841046">
     <w:abstractNumId w:val="8"/>
   </w:num>
-  <w:num w:numId="14">
+  <w:num w:numId="14" w16cid:durableId="1773936584">
     <w:abstractNumId w:val="6"/>
   </w:num>
-  <w:num w:numId="15">
+  <w:num w:numId="15" w16cid:durableId="156313399">
     <w:abstractNumId w:val="12"/>
   </w:num>
-  <w:num w:numId="16">
+  <w:num w:numId="16" w16cid:durableId="2114473299">
     <w:abstractNumId w:val="10"/>
   </w:num>
   <w:numIdMacAtCleanup w:val="9"/>
@@ -6080,6 +6096,7 @@
     <w:lsdException w:name="HTML Sample" w:semiHidden="1" w:unhideWhenUsed="1"/>
     <w:lsdException w:name="HTML Typewriter" w:semiHidden="1" w:unhideWhenUsed="1"/>
     <w:lsdException w:name="HTML Variable" w:semiHidden="1" w:unhideWhenUsed="1"/>
+    <w:lsdException w:name="Normal Table" w:semiHidden="1" w:unhideWhenUsed="1"/>
     <w:lsdException w:name="annotation subject" w:semiHidden="1" w:unhideWhenUsed="1"/>
     <w:lsdException w:name="No List" w:semiHidden="1" w:unhideWhenUsed="1"/>
     <w:lsdException w:name="Outline List 1" w:semiHidden="1" w:unhideWhenUsed="1"/>
@@ -6122,8 +6139,11 @@
     <w:lsdException w:name="Table Contemporary" w:semiHidden="1" w:unhideWhenUsed="1"/>
     <w:lsdException w:name="Table Elegant" w:semiHidden="1" w:unhideWhenUsed="1"/>
     <w:lsdException w:name="Table Professional" w:semiHidden="1" w:unhideWhenUsed="1"/>
+    <w:lsdException w:name="Table Subtle 1" w:semiHidden="1" w:unhideWhenUsed="1"/>
     <w:lsdException w:name="Table Subtle 2" w:semiHidden="1" w:unhideWhenUsed="1"/>
     <w:lsdException w:name="Table Web 1" w:semiHidden="1" w:unhideWhenUsed="1"/>
+    <w:lsdException w:name="Table Web 2" w:semiHidden="1" w:unhideWhenUsed="1"/>
+    <w:lsdException w:name="Table Web 3" w:semiHidden="1" w:unhideWhenUsed="1"/>
     <w:lsdException w:name="Balloon Text" w:semiHidden="1" w:unhideWhenUsed="1"/>
     <w:lsdException w:name="Table Grid" w:uiPriority="59"/>
     <w:lsdException w:name="Table Theme" w:semiHidden="1" w:unhideWhenUsed="1"/>

</xml_diff>